<commit_message>
feat: add reports for 3,4,5 lab
</commit_message>
<xml_diff>
--- a/1_semester/3/report.docx
+++ b/1_semester/3/report.docx
@@ -257,7 +257,7 @@
           <w:szCs w:val="28"/>
           <w:lang w:bidi="uk-UA"/>
         </w:rPr>
-        <w:t>1</w:t>
+        <w:t>3</w:t>
       </w:r>
       <w:bookmarkStart w:id="1" w:name="bookmark2"/>
     </w:p>
@@ -307,27 +307,7 @@
           <w:szCs w:val="28"/>
           <w:lang w:bidi="uk-UA"/>
         </w:rPr>
-        <w:t>«</w:t>
-      </w:r>
-      <w:r>
-        <w:rPr>
-          <w:rFonts w:cs="Times New Roman" w:ascii="Times New Roman" w:hAnsi="Times New Roman"/>
-          <w:b/>
-          <w:sz w:val="28"/>
-          <w:szCs w:val="28"/>
-          <w:lang w:bidi="uk-UA"/>
-        </w:rPr>
-        <w:t>Тема</w:t>
-      </w:r>
-      <w:r>
-        <w:rPr>
-          <w:rFonts w:cs="Times New Roman" w:ascii="Times New Roman" w:hAnsi="Times New Roman"/>
-          <w:b/>
-          <w:sz w:val="28"/>
-          <w:szCs w:val="28"/>
-          <w:lang w:bidi="uk-UA"/>
-        </w:rPr>
-        <w:t>»</w:t>
+        <w:t>«Робота з масивами в С»</w:t>
       </w:r>
     </w:p>
     <w:p>
@@ -538,47 +518,7 @@
           <w:sz w:val="28"/>
           <w:szCs w:val="28"/>
         </w:rPr>
-        <w:t>Ясногородський</w:t>
-      </w:r>
-      <w:r>
-        <w:rPr>
-          <w:rFonts w:cs="Times New Roman" w:ascii="Times New Roman" w:hAnsi="Times New Roman"/>
-          <w:sz w:val="28"/>
-          <w:szCs w:val="28"/>
-        </w:rPr>
-        <w:t xml:space="preserve"> </w:t>
-      </w:r>
-      <w:r>
-        <w:rPr>
-          <w:rFonts w:cs="Times New Roman" w:ascii="Times New Roman" w:hAnsi="Times New Roman"/>
-          <w:sz w:val="28"/>
-          <w:szCs w:val="28"/>
-        </w:rPr>
-        <w:t>Н</w:t>
-      </w:r>
-      <w:r>
-        <w:rPr>
-          <w:rFonts w:cs="Times New Roman" w:ascii="Times New Roman" w:hAnsi="Times New Roman"/>
-          <w:sz w:val="28"/>
-          <w:szCs w:val="28"/>
-        </w:rPr>
-        <w:t>.</w:t>
-      </w:r>
-      <w:r>
-        <w:rPr>
-          <w:rFonts w:cs="Times New Roman" w:ascii="Times New Roman" w:hAnsi="Times New Roman"/>
-          <w:sz w:val="28"/>
-          <w:szCs w:val="28"/>
-        </w:rPr>
-        <w:t>В</w:t>
-      </w:r>
-      <w:r>
-        <w:rPr>
-          <w:rFonts w:cs="Times New Roman" w:ascii="Times New Roman" w:hAnsi="Times New Roman"/>
-          <w:sz w:val="28"/>
-          <w:szCs w:val="28"/>
-        </w:rPr>
-        <w:t>.</w:t>
+        <w:t>Ясногородський Н.В.</w:t>
       </w:r>
     </w:p>
     <w:p>
@@ -787,7 +727,7 @@
           <w:sz w:val="28"/>
           <w:szCs w:val="28"/>
         </w:rPr>
-        <w:t xml:space="preserve"> </w:t>
+        <w:t xml:space="preserve">  Робота з масивами в С</w:t>
       </w:r>
     </w:p>
     <w:p>
@@ -809,7 +749,7 @@
           <w:sz w:val="28"/>
           <w:szCs w:val="28"/>
         </w:rPr>
-        <w:t xml:space="preserve">Мета: </w:t>
+        <w:t>Мета: Навчитися організовувати такі структури даних як масиви та освоїти основні методи програмування алгоритмів обробки масивів даних засобами мови С.</w:t>
       </w:r>
     </w:p>
     <w:p>
@@ -830,23 +770,27 @@
         <w:jc w:val="both"/>
         <w:rPr>
           <w:rFonts w:ascii="Times New Roman" w:hAnsi="Times New Roman" w:cs="Times New Roman"/>
-          <w:b/>
+          <w:sz w:val="28"/>
+          <w:szCs w:val="28"/>
+        </w:rPr>
+      </w:pPr>
+      <w:r>
+        <w:rPr>
+          <w:rFonts w:cs="Times New Roman" w:ascii="Times New Roman" w:hAnsi="Times New Roman"/>
           <w:b/>
           <w:i/>
-          <w:i/>
-          <w:sz w:val="28"/>
-          <w:szCs w:val="28"/>
-        </w:rPr>
-      </w:pPr>
-      <w:r>
-        <w:rPr>
-          <w:rFonts w:cs="Times New Roman" w:ascii="Times New Roman" w:hAnsi="Times New Roman"/>
-          <w:b/>
-          <w:i/>
-          <w:sz w:val="28"/>
-          <w:szCs w:val="28"/>
-        </w:rPr>
-        <w:t>Варіант 1</w:t>
+          <w:sz w:val="28"/>
+          <w:szCs w:val="28"/>
+        </w:rPr>
+        <w:t>Завдання 1.</w:t>
+      </w:r>
+      <w:r>
+        <w:rPr>
+          <w:rFonts w:cs="Times New Roman" w:ascii="Times New Roman" w:hAnsi="Times New Roman"/>
+          <w:sz w:val="28"/>
+          <w:szCs w:val="28"/>
+        </w:rPr>
+        <w:t xml:space="preserve"> </w:t>
       </w:r>
     </w:p>
     <w:p>
@@ -862,215 +806,20 @@
         </w:rPr>
       </w:pPr>
       <w:r>
-        <w:rPr>
-          <w:rFonts w:cs="Times New Roman" w:ascii="Times New Roman" w:hAnsi="Times New Roman"/>
-          <w:b/>
-          <w:i/>
-          <w:sz w:val="28"/>
-          <w:szCs w:val="28"/>
-        </w:rPr>
-        <w:t>Завдання 1.</w:t>
-      </w:r>
-      <w:r>
-        <w:rPr>
-          <w:rFonts w:cs="Times New Roman" w:ascii="Times New Roman" w:hAnsi="Times New Roman"/>
-          <w:sz w:val="28"/>
-          <w:szCs w:val="28"/>
-        </w:rPr>
-        <w:t xml:space="preserve"> </w:t>
-      </w:r>
-    </w:p>
-    <w:p>
-      <w:pPr>
-        <w:pStyle w:val="Normal"/>
-        <w:spacing w:before="0" w:after="0"/>
-        <w:ind w:firstLine="708"/>
-        <w:jc w:val="both"/>
-        <w:rPr>
-          <w:rFonts w:ascii="Times New Roman" w:hAnsi="Times New Roman" w:cs="Times New Roman"/>
-          <w:sz w:val="28"/>
-          <w:szCs w:val="28"/>
-        </w:rPr>
-      </w:pPr>
-      <w:r>
-        <w:rPr>
-          <w:rFonts w:cs="Times New Roman" w:ascii="Times New Roman" w:hAnsi="Times New Roman"/>
-          <w:b/>
-          <w:i/>
-          <w:sz w:val="28"/>
-          <w:szCs w:val="28"/>
-        </w:rPr>
-        <w:t>Завдання 2.</w:t>
-      </w:r>
-      <w:r>
-        <w:rPr>
-          <w:rFonts w:cs="Times New Roman" w:ascii="Times New Roman" w:hAnsi="Times New Roman"/>
-          <w:i/>
-          <w:sz w:val="28"/>
-          <w:szCs w:val="28"/>
-        </w:rPr>
-        <w:t xml:space="preserve"> </w:t>
-      </w:r>
-    </w:p>
-    <w:p>
-      <w:pPr>
-        <w:pStyle w:val="Title11"/>
-        <w:rPr/>
-      </w:pPr>
-      <w:r>
-        <w:rPr/>
-        <w:t xml:space="preserve">ТЕКСТ ПРОГРАМИ </w:t>
-      </w:r>
-    </w:p>
-    <w:p>
-      <w:pPr>
-        <w:pStyle w:val="Title11"/>
-        <w:spacing w:before="0" w:after="0"/>
-        <w:jc w:val="start"/>
-        <w:rPr>
-          <w:i/>
-          <w:i/>
-          <w:sz w:val="28"/>
-        </w:rPr>
-      </w:pPr>
-      <w:r>
-        <w:rPr>
-          <w:i/>
-          <w:sz w:val="28"/>
-        </w:rPr>
-        <w:t>Завдання 1</w:t>
-      </w:r>
-    </w:p>
-    <w:p>
-      <w:pPr>
-        <w:pStyle w:val="Code1"/>
-        <w:spacing w:before="0" w:after="0"/>
-        <w:ind w:hanging="0"/>
-        <w:contextualSpacing/>
-        <w:rPr>
-          <w:rFonts w:ascii="Courier New" w:hAnsi="Courier New" w:cs="Courier New"/>
-          <w:i/>
-          <w:i/>
-          <w:color w:val="C45911" w:themeColor="accent2" w:themeShade="bf"/>
-        </w:rPr>
-      </w:pPr>
-      <w:r>
-        <w:rPr>
-          <w:rStyle w:val="Text"/>
-        </w:rPr>
-        <w:t xml:space="preserve">Файл </w:t>
-      </w:r>
-      <w:r>
-        <w:rPr>
-          <w:sz w:val="24"/>
-          <w:szCs w:val="24"/>
-        </w:rPr>
-        <w:t>hello_world.c</w:t>
-      </w:r>
-      <w:r>
-        <w:rPr>
-          <w:sz w:val="24"/>
-          <w:szCs w:val="24"/>
-        </w:rPr>
-        <w:t xml:space="preserve"> : </w:t>
-      </w:r>
-    </w:p>
-    <w:p>
-      <w:pPr>
-        <w:pStyle w:val="Code1"/>
-        <w:rPr/>
-      </w:pPr>
-      <w:r>
-        <w:rPr/>
-        <w:t>#include &lt;stdint.h&gt;</w:t>
-      </w:r>
-    </w:p>
-    <w:p>
-      <w:pPr>
-        <w:pStyle w:val="Code1"/>
-        <w:rPr/>
-      </w:pPr>
-      <w:r>
-        <w:rPr/>
-      </w:r>
-    </w:p>
-    <w:p>
-      <w:pPr>
-        <w:pStyle w:val="Title11"/>
-        <w:spacing w:before="240" w:after="0"/>
-        <w:ind w:firstLine="708"/>
-        <w:jc w:val="start"/>
-        <w:rPr>
-          <w:i/>
-          <w:i/>
-          <w:sz w:val="28"/>
-        </w:rPr>
-      </w:pPr>
-      <w:r>
-        <w:rPr>
-          <w:i/>
-          <w:sz w:val="28"/>
-        </w:rPr>
-        <w:t xml:space="preserve">Завдання </w:t>
-      </w:r>
-      <w:r>
-        <w:rPr>
-          <w:i/>
-          <w:sz w:val="28"/>
-          <w:lang w:val="en-US"/>
-        </w:rPr>
-        <w:t>2</w:t>
-      </w:r>
-    </w:p>
-    <w:p>
-      <w:pPr>
-        <w:pStyle w:val="Code1"/>
-        <w:rPr/>
-      </w:pPr>
-      <w:r>
-        <w:rPr/>
-        <w:t>#include &lt;stdio.h&gt;</w:t>
-      </w:r>
-    </w:p>
-    <w:p>
-      <w:pPr>
-        <w:pStyle w:val="Code1"/>
-        <w:rPr/>
-      </w:pPr>
-      <w:r>
-        <w:rPr/>
-      </w:r>
-    </w:p>
-    <w:p>
-      <w:pPr>
-        <w:pStyle w:val="Title11"/>
-        <w:rPr>
-          <w:lang w:val="en-US"/>
-        </w:rPr>
-      </w:pPr>
-      <w:r>
-        <w:rPr>
-          <w:lang w:val="en-US"/>
-        </w:rPr>
-        <w:t>РЕЗУЛЬТАТИ</w:t>
-      </w:r>
-    </w:p>
-    <w:p>
-      <w:pPr>
-        <w:pStyle w:val="Title11"/>
-        <w:spacing w:before="240" w:after="0"/>
-        <w:ind w:hanging="0"/>
-        <w:rPr>
-          <w:lang w:val="en-US"/>
-        </w:rPr>
-      </w:pPr>
-      <w:r>
         <w:rPr/>
         <w:drawing>
-          <wp:inline distT="0" distB="0" distL="0" distR="0">
-            <wp:extent cx="5166995" cy="1367790"/>
+          <wp:anchor behindDoc="0" distT="0" distB="0" distL="0" distR="0" simplePos="0" locked="0" layoutInCell="0" allowOverlap="1" relativeHeight="5">
+            <wp:simplePos x="0" y="0"/>
+            <wp:positionH relativeFrom="column">
+              <wp:align>center</wp:align>
+            </wp:positionH>
+            <wp:positionV relativeFrom="paragraph">
+              <wp:posOffset>635</wp:posOffset>
+            </wp:positionV>
+            <wp:extent cx="6299835" cy="618490"/>
             <wp:effectExtent l="0" t="0" r="0" b="0"/>
-            <wp:docPr id="2" name="Рисунок 1" descr="" title=""/>
+            <wp:wrapSquare wrapText="largest"/>
+            <wp:docPr id="2" name="Image1" descr="" title=""/>
             <wp:cNvGraphicFramePr>
               <a:graphicFrameLocks xmlns:a="http://schemas.openxmlformats.org/drawingml/2006/main" noChangeAspect="1"/>
             </wp:cNvGraphicFramePr>
@@ -1078,13 +827,461 @@
               <a:graphicData uri="http://schemas.openxmlformats.org/drawingml/2006/picture">
                 <pic:pic xmlns:pic="http://schemas.openxmlformats.org/drawingml/2006/picture">
                   <pic:nvPicPr>
-                    <pic:cNvPr id="2" name="Рисунок 1" descr="" title=""/>
+                    <pic:cNvPr id="2" name="Image1" descr="" title=""/>
                     <pic:cNvPicPr>
                       <a:picLocks noChangeAspect="1" noChangeArrowheads="1"/>
                     </pic:cNvPicPr>
                   </pic:nvPicPr>
                   <pic:blipFill>
                     <a:blip r:embed="rId3"/>
+                    <a:stretch>
+                      <a:fillRect/>
+                    </a:stretch>
+                  </pic:blipFill>
+                  <pic:spPr bwMode="auto">
+                    <a:xfrm>
+                      <a:off x="0" y="0"/>
+                      <a:ext cx="6299835" cy="618490"/>
+                    </a:xfrm>
+                    <a:prstGeom prst="rect">
+                      <a:avLst/>
+                    </a:prstGeom>
+                  </pic:spPr>
+                </pic:pic>
+              </a:graphicData>
+            </a:graphic>
+          </wp:anchor>
+        </w:drawing>
+      </w:r>
+    </w:p>
+    <w:p>
+      <w:pPr>
+        <w:pStyle w:val="Normal"/>
+        <w:spacing w:before="0" w:after="0"/>
+        <w:ind w:firstLine="708"/>
+        <w:jc w:val="both"/>
+        <w:rPr>
+          <w:rFonts w:ascii="Times New Roman" w:hAnsi="Times New Roman" w:cs="Times New Roman"/>
+          <w:sz w:val="28"/>
+          <w:szCs w:val="28"/>
+        </w:rPr>
+      </w:pPr>
+      <w:r>
+        <w:rPr>
+          <w:rFonts w:cs="Times New Roman" w:ascii="Times New Roman" w:hAnsi="Times New Roman"/>
+          <w:b/>
+          <w:i/>
+          <w:sz w:val="28"/>
+          <w:szCs w:val="28"/>
+        </w:rPr>
+        <w:t>Завдання 2.</w:t>
+      </w:r>
+      <w:r>
+        <w:rPr>
+          <w:rFonts w:cs="Times New Roman" w:ascii="Times New Roman" w:hAnsi="Times New Roman"/>
+          <w:i/>
+          <w:sz w:val="28"/>
+          <w:szCs w:val="28"/>
+        </w:rPr>
+        <w:t xml:space="preserve"> </w:t>
+      </w:r>
+    </w:p>
+    <w:p>
+      <w:pPr>
+        <w:pStyle w:val="Normal"/>
+        <w:spacing w:before="0" w:after="0"/>
+        <w:ind w:firstLine="708"/>
+        <w:jc w:val="both"/>
+        <w:rPr>
+          <w:rFonts w:ascii="Times New Roman" w:hAnsi="Times New Roman" w:cs="Times New Roman"/>
+          <w:sz w:val="28"/>
+          <w:szCs w:val="28"/>
+        </w:rPr>
+      </w:pPr>
+      <w:r>
+        <w:rPr/>
+        <w:drawing>
+          <wp:anchor behindDoc="0" distT="0" distB="0" distL="0" distR="0" simplePos="0" locked="0" layoutInCell="0" allowOverlap="1" relativeHeight="6">
+            <wp:simplePos x="0" y="0"/>
+            <wp:positionH relativeFrom="column">
+              <wp:align>center</wp:align>
+            </wp:positionH>
+            <wp:positionV relativeFrom="paragraph">
+              <wp:posOffset>635</wp:posOffset>
+            </wp:positionV>
+            <wp:extent cx="6299835" cy="415925"/>
+            <wp:effectExtent l="0" t="0" r="0" b="0"/>
+            <wp:wrapSquare wrapText="largest"/>
+            <wp:docPr id="3" name="Image2" descr="" title=""/>
+            <wp:cNvGraphicFramePr>
+              <a:graphicFrameLocks xmlns:a="http://schemas.openxmlformats.org/drawingml/2006/main" noChangeAspect="1"/>
+            </wp:cNvGraphicFramePr>
+            <a:graphic xmlns:a="http://schemas.openxmlformats.org/drawingml/2006/main">
+              <a:graphicData uri="http://schemas.openxmlformats.org/drawingml/2006/picture">
+                <pic:pic xmlns:pic="http://schemas.openxmlformats.org/drawingml/2006/picture">
+                  <pic:nvPicPr>
+                    <pic:cNvPr id="3" name="Image2" descr="" title=""/>
+                    <pic:cNvPicPr>
+                      <a:picLocks noChangeAspect="1" noChangeArrowheads="1"/>
+                    </pic:cNvPicPr>
+                  </pic:nvPicPr>
+                  <pic:blipFill>
+                    <a:blip r:embed="rId4"/>
+                    <a:stretch>
+                      <a:fillRect/>
+                    </a:stretch>
+                  </pic:blipFill>
+                  <pic:spPr bwMode="auto">
+                    <a:xfrm>
+                      <a:off x="0" y="0"/>
+                      <a:ext cx="6299835" cy="415925"/>
+                    </a:xfrm>
+                    <a:prstGeom prst="rect">
+                      <a:avLst/>
+                    </a:prstGeom>
+                  </pic:spPr>
+                </pic:pic>
+              </a:graphicData>
+            </a:graphic>
+          </wp:anchor>
+        </w:drawing>
+      </w:r>
+    </w:p>
+    <w:p>
+      <w:pPr>
+        <w:pStyle w:val="Title11"/>
+        <w:rPr/>
+      </w:pPr>
+      <w:r>
+        <w:rPr/>
+        <w:t xml:space="preserve">ТЕКСТ ПРОГРАМИ </w:t>
+      </w:r>
+    </w:p>
+    <w:p>
+      <w:pPr>
+        <w:pStyle w:val="Title11"/>
+        <w:spacing w:before="0" w:after="0"/>
+        <w:jc w:val="start"/>
+        <w:rPr>
+          <w:i/>
+          <w:i/>
+          <w:sz w:val="28"/>
+        </w:rPr>
+      </w:pPr>
+      <w:r>
+        <w:rPr>
+          <w:i/>
+          <w:sz w:val="28"/>
+        </w:rPr>
+        <w:t>Завдання 1</w:t>
+      </w:r>
+    </w:p>
+    <w:p>
+      <w:pPr>
+        <w:pStyle w:val="Title11"/>
+        <w:spacing w:before="0" w:after="0"/>
+        <w:ind w:hanging="0"/>
+        <w:jc w:val="start"/>
+        <w:rPr/>
+      </w:pPr>
+      <w:r>
+        <w:rPr/>
+        <w:drawing>
+          <wp:anchor behindDoc="0" distT="0" distB="0" distL="0" distR="0" simplePos="0" locked="0" layoutInCell="0" allowOverlap="1" relativeHeight="7">
+            <wp:simplePos x="0" y="0"/>
+            <wp:positionH relativeFrom="column">
+              <wp:align>center</wp:align>
+            </wp:positionH>
+            <wp:positionV relativeFrom="paragraph">
+              <wp:posOffset>635</wp:posOffset>
+            </wp:positionV>
+            <wp:extent cx="4495800" cy="8686800"/>
+            <wp:effectExtent l="0" t="0" r="0" b="0"/>
+            <wp:wrapSquare wrapText="largest"/>
+            <wp:docPr id="4" name="Image3" descr="" title=""/>
+            <wp:cNvGraphicFramePr>
+              <a:graphicFrameLocks xmlns:a="http://schemas.openxmlformats.org/drawingml/2006/main" noChangeAspect="1"/>
+            </wp:cNvGraphicFramePr>
+            <a:graphic xmlns:a="http://schemas.openxmlformats.org/drawingml/2006/main">
+              <a:graphicData uri="http://schemas.openxmlformats.org/drawingml/2006/picture">
+                <pic:pic xmlns:pic="http://schemas.openxmlformats.org/drawingml/2006/picture">
+                  <pic:nvPicPr>
+                    <pic:cNvPr id="4" name="Image3" descr="" title=""/>
+                    <pic:cNvPicPr>
+                      <a:picLocks noChangeAspect="1" noChangeArrowheads="1"/>
+                    </pic:cNvPicPr>
+                  </pic:nvPicPr>
+                  <pic:blipFill>
+                    <a:blip r:embed="rId5"/>
+                    <a:stretch>
+                      <a:fillRect/>
+                    </a:stretch>
+                  </pic:blipFill>
+                  <pic:spPr bwMode="auto">
+                    <a:xfrm>
+                      <a:off x="0" y="0"/>
+                      <a:ext cx="4495800" cy="8686800"/>
+                    </a:xfrm>
+                    <a:prstGeom prst="rect">
+                      <a:avLst/>
+                    </a:prstGeom>
+                  </pic:spPr>
+                </pic:pic>
+              </a:graphicData>
+            </a:graphic>
+          </wp:anchor>
+        </w:drawing>
+      </w:r>
+    </w:p>
+    <w:p>
+      <w:pPr>
+        <w:pStyle w:val="Code1"/>
+        <w:spacing w:before="0" w:after="0"/>
+        <w:ind w:hanging="0"/>
+        <w:contextualSpacing/>
+        <w:rPr>
+          <w:rFonts w:ascii="Courier New" w:hAnsi="Courier New" w:cs="Courier New"/>
+          <w:i/>
+          <w:i/>
+          <w:color w:val="C45911" w:themeColor="accent2" w:themeShade="bf"/>
+        </w:rPr>
+      </w:pPr>
+      <w:r>
+        <w:rPr/>
+      </w:r>
+    </w:p>
+    <w:p>
+      <w:pPr>
+        <w:pStyle w:val="Code1"/>
+        <w:rPr/>
+      </w:pPr>
+      <w:r>
+        <w:rPr/>
+      </w:r>
+    </w:p>
+    <w:p>
+      <w:pPr>
+        <w:pStyle w:val="Title11"/>
+        <w:spacing w:before="240" w:after="0"/>
+        <w:ind w:firstLine="708"/>
+        <w:jc w:val="start"/>
+        <w:rPr>
+          <w:i/>
+          <w:i/>
+          <w:sz w:val="28"/>
+        </w:rPr>
+      </w:pPr>
+      <w:r>
+        <w:rPr>
+          <w:i/>
+          <w:sz w:val="28"/>
+        </w:rPr>
+        <w:t xml:space="preserve">Завдання </w:t>
+      </w:r>
+      <w:r>
+        <w:rPr>
+          <w:i/>
+          <w:sz w:val="28"/>
+          <w:lang w:val="en-US"/>
+        </w:rPr>
+        <w:t>2</w:t>
+      </w:r>
+    </w:p>
+    <w:p>
+      <w:pPr>
+        <w:pStyle w:val="Title11"/>
+        <w:spacing w:before="240" w:after="0"/>
+        <w:ind w:firstLine="708"/>
+        <w:jc w:val="start"/>
+        <w:rPr>
+          <w:i/>
+          <w:i/>
+          <w:sz w:val="28"/>
+        </w:rPr>
+      </w:pPr>
+      <w:r>
+        <w:rPr/>
+        <w:drawing>
+          <wp:anchor behindDoc="0" distT="0" distB="0" distL="0" distR="0" simplePos="0" locked="0" layoutInCell="0" allowOverlap="1" relativeHeight="8">
+            <wp:simplePos x="0" y="0"/>
+            <wp:positionH relativeFrom="column">
+              <wp:align>center</wp:align>
+            </wp:positionH>
+            <wp:positionV relativeFrom="paragraph">
+              <wp:posOffset>635</wp:posOffset>
+            </wp:positionV>
+            <wp:extent cx="4933950" cy="9363075"/>
+            <wp:effectExtent l="0" t="0" r="0" b="0"/>
+            <wp:wrapSquare wrapText="largest"/>
+            <wp:docPr id="5" name="Image4" descr="" title=""/>
+            <wp:cNvGraphicFramePr>
+              <a:graphicFrameLocks xmlns:a="http://schemas.openxmlformats.org/drawingml/2006/main" noChangeAspect="1"/>
+            </wp:cNvGraphicFramePr>
+            <a:graphic xmlns:a="http://schemas.openxmlformats.org/drawingml/2006/main">
+              <a:graphicData uri="http://schemas.openxmlformats.org/drawingml/2006/picture">
+                <pic:pic xmlns:pic="http://schemas.openxmlformats.org/drawingml/2006/picture">
+                  <pic:nvPicPr>
+                    <pic:cNvPr id="5" name="Image4" descr="" title=""/>
+                    <pic:cNvPicPr>
+                      <a:picLocks noChangeAspect="1" noChangeArrowheads="1"/>
+                    </pic:cNvPicPr>
+                  </pic:nvPicPr>
+                  <pic:blipFill>
+                    <a:blip r:embed="rId6"/>
+                    <a:stretch>
+                      <a:fillRect/>
+                    </a:stretch>
+                  </pic:blipFill>
+                  <pic:spPr bwMode="auto">
+                    <a:xfrm>
+                      <a:off x="0" y="0"/>
+                      <a:ext cx="4933950" cy="9363075"/>
+                    </a:xfrm>
+                    <a:prstGeom prst="rect">
+                      <a:avLst/>
+                    </a:prstGeom>
+                  </pic:spPr>
+                </pic:pic>
+              </a:graphicData>
+            </a:graphic>
+          </wp:anchor>
+        </w:drawing>
+      </w:r>
+    </w:p>
+    <w:p>
+      <w:pPr>
+        <w:pStyle w:val="Title11"/>
+        <w:spacing w:before="240" w:after="0"/>
+        <w:ind w:firstLine="708"/>
+        <w:jc w:val="start"/>
+        <w:rPr>
+          <w:i/>
+          <w:i/>
+          <w:sz w:val="28"/>
+        </w:rPr>
+      </w:pPr>
+      <w:r>
+        <w:rPr/>
+      </w:r>
+    </w:p>
+    <w:p>
+      <w:pPr>
+        <w:pStyle w:val="Code1"/>
+        <w:rPr/>
+      </w:pPr>
+      <w:r>
+        <w:rPr/>
+      </w:r>
+    </w:p>
+    <w:p>
+      <w:pPr>
+        <w:pStyle w:val="Code1"/>
+        <w:rPr/>
+      </w:pPr>
+      <w:r>
+        <w:rPr/>
+      </w:r>
+    </w:p>
+    <w:p>
+      <w:pPr>
+        <w:pStyle w:val="Title11"/>
+        <w:rPr>
+          <w:lang w:val="en-US"/>
+        </w:rPr>
+      </w:pPr>
+      <w:r>
+        <w:rPr/>
+        <w:drawing>
+          <wp:anchor behindDoc="0" distT="0" distB="0" distL="0" distR="0" simplePos="0" locked="0" layoutInCell="0" allowOverlap="1" relativeHeight="9">
+            <wp:simplePos x="0" y="0"/>
+            <wp:positionH relativeFrom="column">
+              <wp:align>center</wp:align>
+            </wp:positionH>
+            <wp:positionV relativeFrom="paragraph">
+              <wp:posOffset>635</wp:posOffset>
+            </wp:positionV>
+            <wp:extent cx="4676775" cy="4057650"/>
+            <wp:effectExtent l="0" t="0" r="0" b="0"/>
+            <wp:wrapSquare wrapText="largest"/>
+            <wp:docPr id="6" name="Image5" descr="" title=""/>
+            <wp:cNvGraphicFramePr>
+              <a:graphicFrameLocks xmlns:a="http://schemas.openxmlformats.org/drawingml/2006/main" noChangeAspect="1"/>
+            </wp:cNvGraphicFramePr>
+            <a:graphic xmlns:a="http://schemas.openxmlformats.org/drawingml/2006/main">
+              <a:graphicData uri="http://schemas.openxmlformats.org/drawingml/2006/picture">
+                <pic:pic xmlns:pic="http://schemas.openxmlformats.org/drawingml/2006/picture">
+                  <pic:nvPicPr>
+                    <pic:cNvPr id="6" name="Image5" descr="" title=""/>
+                    <pic:cNvPicPr>
+                      <a:picLocks noChangeAspect="1" noChangeArrowheads="1"/>
+                    </pic:cNvPicPr>
+                  </pic:nvPicPr>
+                  <pic:blipFill>
+                    <a:blip r:embed="rId7"/>
+                    <a:stretch>
+                      <a:fillRect/>
+                    </a:stretch>
+                  </pic:blipFill>
+                  <pic:spPr bwMode="auto">
+                    <a:xfrm>
+                      <a:off x="0" y="0"/>
+                      <a:ext cx="4676775" cy="4057650"/>
+                    </a:xfrm>
+                    <a:prstGeom prst="rect">
+                      <a:avLst/>
+                    </a:prstGeom>
+                  </pic:spPr>
+                </pic:pic>
+              </a:graphicData>
+            </a:graphic>
+          </wp:anchor>
+        </w:drawing>
+      </w:r>
+    </w:p>
+    <w:p>
+      <w:pPr>
+        <w:pStyle w:val="Title11"/>
+        <w:rPr>
+          <w:lang w:val="en-US"/>
+        </w:rPr>
+      </w:pPr>
+      <w:r>
+        <w:rPr>
+          <w:lang w:val="en-US"/>
+        </w:rPr>
+        <w:t>РЕЗУЛЬТАТИ</w:t>
+      </w:r>
+    </w:p>
+    <w:p>
+      <w:pPr>
+        <w:pStyle w:val="Title11"/>
+        <w:spacing w:before="240" w:after="0"/>
+        <w:ind w:hanging="0"/>
+        <w:rPr>
+          <w:lang w:val="en-US"/>
+        </w:rPr>
+      </w:pPr>
+      <w:r>
+        <w:rPr/>
+        <w:drawing>
+          <wp:inline distT="0" distB="0" distL="0" distR="0">
+            <wp:extent cx="5166995" cy="1367790"/>
+            <wp:effectExtent l="0" t="0" r="0" b="0"/>
+            <wp:docPr id="7" name="Рисунок 1" descr="" title=""/>
+            <wp:cNvGraphicFramePr>
+              <a:graphicFrameLocks xmlns:a="http://schemas.openxmlformats.org/drawingml/2006/main" noChangeAspect="1"/>
+            </wp:cNvGraphicFramePr>
+            <a:graphic xmlns:a="http://schemas.openxmlformats.org/drawingml/2006/main">
+              <a:graphicData uri="http://schemas.openxmlformats.org/drawingml/2006/picture">
+                <pic:pic xmlns:pic="http://schemas.openxmlformats.org/drawingml/2006/picture">
+                  <pic:nvPicPr>
+                    <pic:cNvPr id="7" name="Рисунок 1" descr="" title=""/>
+                    <pic:cNvPicPr>
+                      <a:picLocks noChangeAspect="1" noChangeArrowheads="1"/>
+                    </pic:cNvPicPr>
+                  </pic:nvPicPr>
+                  <pic:blipFill>
+                    <a:blip r:embed="rId8"/>
                     <a:stretch>
                       <a:fillRect/>
                     </a:stretch>
@@ -1148,7 +1345,7 @@
           <wp:inline distT="0" distB="0" distL="0" distR="0">
             <wp:extent cx="4797425" cy="2138045"/>
             <wp:effectExtent l="0" t="0" r="0" b="0"/>
-            <wp:docPr id="3" name="Рисунок 3" descr="" title=""/>
+            <wp:docPr id="8" name="Рисунок 3" descr="" title=""/>
             <wp:cNvGraphicFramePr>
               <a:graphicFrameLocks xmlns:a="http://schemas.openxmlformats.org/drawingml/2006/main" noChangeAspect="1"/>
             </wp:cNvGraphicFramePr>
@@ -1156,13 +1353,13 @@
               <a:graphicData uri="http://schemas.openxmlformats.org/drawingml/2006/picture">
                 <pic:pic xmlns:pic="http://schemas.openxmlformats.org/drawingml/2006/picture">
                   <pic:nvPicPr>
-                    <pic:cNvPr id="3" name="Рисунок 3" descr="" title=""/>
+                    <pic:cNvPr id="8" name="Рисунок 3" descr="" title=""/>
                     <pic:cNvPicPr>
                       <a:picLocks noChangeAspect="1" noChangeArrowheads="1"/>
                     </pic:cNvPicPr>
                   </pic:nvPicPr>
                   <pic:blipFill>
-                    <a:blip r:embed="rId4"/>
+                    <a:blip r:embed="rId9"/>
                     <a:stretch>
                       <a:fillRect/>
                     </a:stretch>
@@ -1223,19 +1420,57 @@
     </w:p>
     <w:p>
       <w:pPr>
+        <w:pStyle w:val="ListParagraph"/>
+        <w:numPr>
+          <w:ilvl w:val="0"/>
+          <w:numId w:val="0"/>
+        </w:numPr>
+        <w:tabs>
+          <w:tab w:val="clear" w:pos="708"/>
+          <w:tab w:val="left" w:pos="10773" w:leader="none"/>
+        </w:tabs>
+        <w:spacing w:before="240" w:after="0"/>
+        <w:ind w:start="3306" w:hanging="0"/>
+        <w:contextualSpacing/>
+        <w:rPr>
+          <w:sz w:val="28"/>
+          <w:lang w:val="uk-UA"/>
+        </w:rPr>
+      </w:pPr>
+      <w:r>
+        <w:rPr>
+          <w:sz w:val="28"/>
+          <w:lang w:val="uk-UA"/>
+        </w:rPr>
+        <w:t xml:space="preserve">Закріплено поняття масивів та освоєно основні методи програмування алгоритмів обробки масивів даних засобами мови С. </w:t>
+      </w:r>
+    </w:p>
+    <w:p>
+      <w:pPr>
+        <w:pStyle w:val="ListParagraph"/>
+        <w:numPr>
+          <w:ilvl w:val="0"/>
+          <w:numId w:val="0"/>
+        </w:numPr>
+        <w:tabs>
+          <w:tab w:val="clear" w:pos="708"/>
+          <w:tab w:val="left" w:pos="10773" w:leader="none"/>
+        </w:tabs>
+        <w:spacing w:before="240" w:after="0"/>
+        <w:ind w:start="3306" w:hanging="0"/>
+        <w:contextualSpacing/>
+        <w:rPr>
+          <w:sz w:val="28"/>
+          <w:lang w:val="uk-UA"/>
+        </w:rPr>
+      </w:pPr>
+      <w:r>
+        <w:rPr/>
+      </w:r>
+    </w:p>
+    <w:p>
+      <w:pPr>
         <w:pStyle w:val="Text1"/>
-        <w:rPr>
-          <w:lang w:val="en-US"/>
-        </w:rPr>
-      </w:pPr>
-      <w:r>
-        <w:rPr/>
-        <w:t>Виконуючи лабораторну роботу №1, я навчився(-лась)  програмувати  на  мові  С  найпростіші  лінійні  алгоритми  та алгоритми з галуженням.</w:t>
-      </w:r>
-    </w:p>
-    <w:p>
-      <w:pPr>
-        <w:pStyle w:val="Text1"/>
         <w:rPr/>
       </w:pPr>
       <w:r>
@@ -1243,15 +1478,14 @@
       </w:r>
     </w:p>
     <w:sectPr>
-      <w:headerReference w:type="even" r:id="rId5"/>
-      <w:headerReference w:type="default" r:id="rId6"/>
-      <w:headerReference w:type="first" r:id="rId7"/>
-      <w:footerReference w:type="even" r:id="rId8"/>
-      <w:footerReference w:type="default" r:id="rId9"/>
-      <w:footerReference w:type="first" r:id="rId10"/>
+      <w:headerReference w:type="even" r:id="rId10"/>
+      <w:headerReference w:type="first" r:id="rId11"/>
+      <w:footerReference w:type="even" r:id="rId12"/>
+      <w:footerReference w:type="default" r:id="rId13"/>
+      <w:footerReference w:type="first" r:id="rId14"/>
       <w:type w:val="nextPage"/>
       <w:pgSz w:w="11906" w:h="16838"/>
-      <w:pgMar w:left="1361" w:right="624" w:gutter="0" w:header="709" w:top="1134" w:footer="709" w:bottom="1134"/>
+      <w:pgMar w:left="1361" w:right="624" w:gutter="0" w:header="709" w:top="709" w:footer="709" w:bottom="1134"/>
       <w:pgNumType w:fmt="decimal"/>
       <w:formProt w:val="false"/>
       <w:titlePg/>
@@ -1278,6 +1512,15 @@
 
 <file path=word/footer2.xml><?xml version="1.0" encoding="utf-8"?>
 <w:ftr xmlns:o="urn:schemas-microsoft-com:office:office" xmlns:r="http://schemas.openxmlformats.org/officeDocument/2006/relationships" xmlns:v="urn:schemas-microsoft-com:vml" xmlns:w="http://schemas.openxmlformats.org/wordprocessingml/2006/main" xmlns:w10="urn:schemas-microsoft-com:office:word" xmlns:wp="http://schemas.openxmlformats.org/drawingml/2006/wordprocessingDrawing" xmlns:wps="http://schemas.microsoft.com/office/word/2010/wordprocessingShape" xmlns:wpg="http://schemas.microsoft.com/office/word/2010/wordprocessingGroup" xmlns:mc="http://schemas.openxmlformats.org/markup-compatibility/2006" xmlns:wp14="http://schemas.microsoft.com/office/word/2010/wordprocessingDrawing" xmlns:w14="http://schemas.microsoft.com/office/word/2010/wordml" mc:Ignorable="w14 wp14">
+  <w:p>
+    <w:pPr>
+      <w:pStyle w:val="Footer"/>
+      <w:rPr/>
+    </w:pPr>
+    <w:r>
+      <w:rPr/>
+    </w:r>
+  </w:p>
   <w:p>
     <w:pPr>
       <w:pStyle w:val="Footer"/>
@@ -1320,56 +1563,6 @@
 
 <file path=word/header2.xml><?xml version="1.0" encoding="utf-8"?>
 <w:hdr xmlns:o="urn:schemas-microsoft-com:office:office" xmlns:r="http://schemas.openxmlformats.org/officeDocument/2006/relationships" xmlns:v="urn:schemas-microsoft-com:vml" xmlns:w="http://schemas.openxmlformats.org/wordprocessingml/2006/main" xmlns:w10="urn:schemas-microsoft-com:office:word" xmlns:wp="http://schemas.openxmlformats.org/drawingml/2006/wordprocessingDrawing" xmlns:wps="http://schemas.microsoft.com/office/word/2010/wordprocessingShape" xmlns:wpg="http://schemas.microsoft.com/office/word/2010/wordprocessingGroup" xmlns:mc="http://schemas.openxmlformats.org/markup-compatibility/2006" xmlns:wp14="http://schemas.microsoft.com/office/word/2010/wordprocessingDrawing" xmlns:w14="http://schemas.microsoft.com/office/word/2010/wordml" mc:Ignorable="w14 wp14">
-  <w:sdt>
-    <w:sdtPr>
-      <w:docPartObj>
-        <w:docPartGallery w:val="Page Numbers (Top of Page)"/>
-        <w:docPartUnique w:val="true"/>
-      </w:docPartObj>
-      <w:id w:val="975350249"/>
-    </w:sdtPr>
-    <w:sdtContent>
-      <w:p>
-        <w:pPr>
-          <w:pStyle w:val="Header"/>
-          <w:jc w:val="end"/>
-          <w:rPr>
-            <w:rStyle w:val="Text"/>
-          </w:rPr>
-        </w:pPr>
-        <w:r>
-          <w:rPr>
-            <w:rStyle w:val="Text"/>
-          </w:rPr>
-          <w:fldChar w:fldCharType="begin"/>
-        </w:r>
-        <w:r>
-          <w:rPr>
-            <w:rStyle w:val="Text"/>
-          </w:rPr>
-          <w:instrText> PAGE </w:instrText>
-        </w:r>
-        <w:r>
-          <w:rPr>
-            <w:rStyle w:val="Text"/>
-          </w:rPr>
-          <w:fldChar w:fldCharType="separate"/>
-        </w:r>
-        <w:r>
-          <w:rPr>
-            <w:rStyle w:val="Text"/>
-          </w:rPr>
-          <w:t>3</w:t>
-        </w:r>
-        <w:r>
-          <w:rPr>
-            <w:rStyle w:val="Text"/>
-          </w:rPr>
-          <w:fldChar w:fldCharType="end"/>
-        </w:r>
-      </w:p>
-    </w:sdtContent>
-  </w:sdt>
   <w:p>
     <w:pPr>
       <w:pStyle w:val="Header"/>
@@ -1382,18 +1575,244 @@
 </w:hdr>
 </file>
 
-<file path=word/header3.xml><?xml version="1.0" encoding="utf-8"?>
-<w:hdr xmlns:o="urn:schemas-microsoft-com:office:office" xmlns:r="http://schemas.openxmlformats.org/officeDocument/2006/relationships" xmlns:v="urn:schemas-microsoft-com:vml" xmlns:w="http://schemas.openxmlformats.org/wordprocessingml/2006/main" xmlns:w10="urn:schemas-microsoft-com:office:word" xmlns:wp="http://schemas.openxmlformats.org/drawingml/2006/wordprocessingDrawing" xmlns:wps="http://schemas.microsoft.com/office/word/2010/wordprocessingShape" xmlns:wpg="http://schemas.microsoft.com/office/word/2010/wordprocessingGroup" xmlns:mc="http://schemas.openxmlformats.org/markup-compatibility/2006" xmlns:wp14="http://schemas.microsoft.com/office/word/2010/wordprocessingDrawing" xmlns:w14="http://schemas.microsoft.com/office/word/2010/wordml" mc:Ignorable="w14 wp14">
-  <w:p>
-    <w:pPr>
-      <w:pStyle w:val="Header"/>
-      <w:rPr/>
-    </w:pPr>
-    <w:r>
-      <w:rPr/>
-    </w:r>
-  </w:p>
-</w:hdr>
+<file path=word/numbering.xml><?xml version="1.0" encoding="utf-8"?>
+<w:numbering xmlns:w="http://schemas.openxmlformats.org/wordprocessingml/2006/main" xmlns:o="urn:schemas-microsoft-com:office:office" xmlns:r="http://schemas.openxmlformats.org/officeDocument/2006/relationships" xmlns:v="urn:schemas-microsoft-com:vml" xmlns:mc="http://schemas.openxmlformats.org/markup-compatibility/2006" xmlns:w14="http://schemas.microsoft.com/office/word/2010/wordml" mc:Ignorable="w14">
+  <w:abstractNum w:abstractNumId="1">
+    <w:lvl w:ilvl="0">
+      <w:start w:val="1"/>
+      <w:numFmt w:val="decimal"/>
+      <w:lvlText w:val="%1."/>
+      <w:lvlJc w:val="start"/>
+      <w:pPr>
+        <w:tabs>
+          <w:tab w:val="num" w:pos="0"/>
+        </w:tabs>
+        <w:ind w:start="1080" w:hanging="360"/>
+      </w:pPr>
+    </w:lvl>
+    <w:lvl w:ilvl="1">
+      <w:start w:val="1"/>
+      <w:numFmt w:val="lowerLetter"/>
+      <w:lvlText w:val="%2."/>
+      <w:lvlJc w:val="start"/>
+      <w:pPr>
+        <w:tabs>
+          <w:tab w:val="num" w:pos="0"/>
+        </w:tabs>
+        <w:ind w:start="1800" w:hanging="360"/>
+      </w:pPr>
+    </w:lvl>
+    <w:lvl w:ilvl="2">
+      <w:start w:val="1"/>
+      <w:numFmt w:val="lowerRoman"/>
+      <w:lvlText w:val="%3."/>
+      <w:lvlJc w:val="end"/>
+      <w:pPr>
+        <w:tabs>
+          <w:tab w:val="num" w:pos="0"/>
+        </w:tabs>
+        <w:ind w:start="2520" w:hanging="180"/>
+      </w:pPr>
+    </w:lvl>
+    <w:lvl w:ilvl="3">
+      <w:start w:val="1"/>
+      <w:numFmt w:val="decimal"/>
+      <w:lvlText w:val="%4."/>
+      <w:lvlJc w:val="start"/>
+      <w:pPr>
+        <w:tabs>
+          <w:tab w:val="num" w:pos="0"/>
+        </w:tabs>
+        <w:ind w:start="3240" w:hanging="360"/>
+      </w:pPr>
+    </w:lvl>
+    <w:lvl w:ilvl="4">
+      <w:start w:val="1"/>
+      <w:numFmt w:val="lowerLetter"/>
+      <w:lvlText w:val="%5."/>
+      <w:lvlJc w:val="start"/>
+      <w:pPr>
+        <w:tabs>
+          <w:tab w:val="num" w:pos="0"/>
+        </w:tabs>
+        <w:ind w:start="3960" w:hanging="360"/>
+      </w:pPr>
+    </w:lvl>
+    <w:lvl w:ilvl="5">
+      <w:start w:val="1"/>
+      <w:numFmt w:val="lowerRoman"/>
+      <w:lvlText w:val="%6."/>
+      <w:lvlJc w:val="end"/>
+      <w:pPr>
+        <w:tabs>
+          <w:tab w:val="num" w:pos="0"/>
+        </w:tabs>
+        <w:ind w:start="4680" w:hanging="180"/>
+      </w:pPr>
+    </w:lvl>
+    <w:lvl w:ilvl="6">
+      <w:start w:val="1"/>
+      <w:numFmt w:val="decimal"/>
+      <w:lvlText w:val="%7."/>
+      <w:lvlJc w:val="start"/>
+      <w:pPr>
+        <w:tabs>
+          <w:tab w:val="num" w:pos="0"/>
+        </w:tabs>
+        <w:ind w:start="5400" w:hanging="360"/>
+      </w:pPr>
+    </w:lvl>
+    <w:lvl w:ilvl="7">
+      <w:start w:val="1"/>
+      <w:numFmt w:val="lowerLetter"/>
+      <w:lvlText w:val="%8."/>
+      <w:lvlJc w:val="start"/>
+      <w:pPr>
+        <w:tabs>
+          <w:tab w:val="num" w:pos="0"/>
+        </w:tabs>
+        <w:ind w:start="6120" w:hanging="360"/>
+      </w:pPr>
+    </w:lvl>
+    <w:lvl w:ilvl="8">
+      <w:start w:val="1"/>
+      <w:numFmt w:val="lowerRoman"/>
+      <w:lvlText w:val="%9."/>
+      <w:lvlJc w:val="end"/>
+      <w:pPr>
+        <w:tabs>
+          <w:tab w:val="num" w:pos="0"/>
+        </w:tabs>
+        <w:ind w:start="6840" w:hanging="180"/>
+      </w:pPr>
+    </w:lvl>
+  </w:abstractNum>
+  <w:abstractNum w:abstractNumId="2">
+    <w:lvl w:ilvl="0">
+      <w:start w:val="1"/>
+      <w:numFmt w:val="none"/>
+      <w:suff w:val="nothing"/>
+      <w:lvlText w:val=""/>
+      <w:lvlJc w:val="start"/>
+      <w:pPr>
+        <w:tabs>
+          <w:tab w:val="num" w:pos="0"/>
+        </w:tabs>
+        <w:ind w:start="0" w:hanging="0"/>
+      </w:pPr>
+    </w:lvl>
+    <w:lvl w:ilvl="1">
+      <w:start w:val="1"/>
+      <w:numFmt w:val="none"/>
+      <w:suff w:val="nothing"/>
+      <w:lvlText w:val=""/>
+      <w:lvlJc w:val="start"/>
+      <w:pPr>
+        <w:tabs>
+          <w:tab w:val="num" w:pos="0"/>
+        </w:tabs>
+        <w:ind w:start="0" w:hanging="0"/>
+      </w:pPr>
+    </w:lvl>
+    <w:lvl w:ilvl="2">
+      <w:start w:val="1"/>
+      <w:numFmt w:val="none"/>
+      <w:suff w:val="nothing"/>
+      <w:lvlText w:val=""/>
+      <w:lvlJc w:val="start"/>
+      <w:pPr>
+        <w:tabs>
+          <w:tab w:val="num" w:pos="0"/>
+        </w:tabs>
+        <w:ind w:start="0" w:hanging="0"/>
+      </w:pPr>
+    </w:lvl>
+    <w:lvl w:ilvl="3">
+      <w:start w:val="1"/>
+      <w:numFmt w:val="none"/>
+      <w:suff w:val="nothing"/>
+      <w:lvlText w:val=""/>
+      <w:lvlJc w:val="start"/>
+      <w:pPr>
+        <w:tabs>
+          <w:tab w:val="num" w:pos="0"/>
+        </w:tabs>
+        <w:ind w:start="0" w:hanging="0"/>
+      </w:pPr>
+    </w:lvl>
+    <w:lvl w:ilvl="4">
+      <w:start w:val="1"/>
+      <w:numFmt w:val="none"/>
+      <w:suff w:val="nothing"/>
+      <w:lvlText w:val=""/>
+      <w:lvlJc w:val="start"/>
+      <w:pPr>
+        <w:tabs>
+          <w:tab w:val="num" w:pos="0"/>
+        </w:tabs>
+        <w:ind w:start="0" w:hanging="0"/>
+      </w:pPr>
+    </w:lvl>
+    <w:lvl w:ilvl="5">
+      <w:start w:val="1"/>
+      <w:numFmt w:val="none"/>
+      <w:suff w:val="nothing"/>
+      <w:lvlText w:val=""/>
+      <w:lvlJc w:val="start"/>
+      <w:pPr>
+        <w:tabs>
+          <w:tab w:val="num" w:pos="0"/>
+        </w:tabs>
+        <w:ind w:start="0" w:hanging="0"/>
+      </w:pPr>
+    </w:lvl>
+    <w:lvl w:ilvl="6">
+      <w:start w:val="1"/>
+      <w:numFmt w:val="none"/>
+      <w:suff w:val="nothing"/>
+      <w:lvlText w:val=""/>
+      <w:lvlJc w:val="start"/>
+      <w:pPr>
+        <w:tabs>
+          <w:tab w:val="num" w:pos="0"/>
+        </w:tabs>
+        <w:ind w:start="0" w:hanging="0"/>
+      </w:pPr>
+    </w:lvl>
+    <w:lvl w:ilvl="7">
+      <w:start w:val="1"/>
+      <w:numFmt w:val="none"/>
+      <w:suff w:val="nothing"/>
+      <w:lvlText w:val=""/>
+      <w:lvlJc w:val="start"/>
+      <w:pPr>
+        <w:tabs>
+          <w:tab w:val="num" w:pos="0"/>
+        </w:tabs>
+        <w:ind w:start="0" w:hanging="0"/>
+      </w:pPr>
+    </w:lvl>
+    <w:lvl w:ilvl="8">
+      <w:start w:val="1"/>
+      <w:numFmt w:val="none"/>
+      <w:suff w:val="nothing"/>
+      <w:lvlText w:val=""/>
+      <w:lvlJc w:val="start"/>
+      <w:pPr>
+        <w:tabs>
+          <w:tab w:val="num" w:pos="0"/>
+        </w:tabs>
+        <w:ind w:start="0" w:hanging="0"/>
+      </w:pPr>
+    </w:lvl>
+  </w:abstractNum>
+  <w:num w:numId="1">
+    <w:abstractNumId w:val="1"/>
+  </w:num>
+  <w:num w:numId="2">
+    <w:abstractNumId w:val="2"/>
+  </w:num>
+</w:numbering>
 </file>
 
 <file path=word/styles.xml><?xml version="1.0" encoding="utf-8"?>
@@ -1792,6 +2211,7 @@
     <w:rsid w:val="009e44df"/>
     <w:pPr>
       <w:widowControl/>
+      <w:suppressAutoHyphens w:val="true"/>
       <w:bidi w:val="0"/>
       <w:spacing w:lineRule="auto" w:line="276" w:before="0" w:after="200"/>
       <w:jc w:val="start"/>
@@ -2041,13 +2461,14 @@
     <w:rsid w:val="00c84f12"/>
     <w:pPr>
       <w:widowControl/>
+      <w:suppressAutoHyphens w:val="true"/>
       <w:bidi w:val="0"/>
       <w:spacing w:lineRule="auto" w:line="240" w:before="0" w:after="160"/>
       <w:contextualSpacing/>
       <w:jc w:val="start"/>
     </w:pPr>
     <w:rPr>
-      <w:rFonts w:ascii="Cascadia Code" w:hAnsi="Cascadia Code" w:cs="Times New Roman" w:eastAsia="Calibri" w:eastAsiaTheme="minorHAnsi"/>
+      <w:rFonts w:ascii="Cascadia Code" w:hAnsi="Cascadia Code" w:eastAsia="Calibri" w:cs="Times New Roman" w:eastAsiaTheme="minorHAnsi"/>
       <w:color w:val="auto"/>
       <w:kern w:val="0"/>
       <w:sz w:val="22"/>
@@ -2061,6 +2482,7 @@
     <w:rsid w:val="00666647"/>
     <w:pPr>
       <w:widowControl/>
+      <w:suppressAutoHyphens w:val="true"/>
       <w:bidi w:val="0"/>
       <w:spacing w:lineRule="auto" w:line="240" w:before="0" w:after="0"/>
       <w:jc w:val="start"/>
@@ -2071,7 +2493,7 @@
       <w:kern w:val="0"/>
       <w:sz w:val="24"/>
       <w:szCs w:val="24"/>
-      <w:lang w:eastAsia="uk-UA" w:val="uk-UA" w:bidi="ar-SA"/>
+      <w:lang w:val="uk-UA" w:eastAsia="uk-UA" w:bidi="ar-SA"/>
     </w:rPr>
   </w:style>
   <w:style w:type="paragraph" w:styleId="ImageCaption1" w:customStyle="1">
@@ -2084,6 +2506,22 @@
       <w:jc w:val="center"/>
     </w:pPr>
     <w:rPr/>
+  </w:style>
+  <w:style w:type="paragraph" w:styleId="ListParagraph">
+    <w:name w:val="List Paragraph"/>
+    <w:basedOn w:val="Normal"/>
+    <w:qFormat/>
+    <w:pPr>
+      <w:spacing w:lineRule="auto" w:line="240" w:before="0" w:after="0"/>
+      <w:ind w:start="720" w:hanging="0"/>
+      <w:contextualSpacing/>
+    </w:pPr>
+    <w:rPr>
+      <w:rFonts w:ascii="Times New Roman" w:hAnsi="Times New Roman" w:eastAsia="Times New Roman" w:cs="Times New Roman"/>
+      <w:sz w:val="24"/>
+      <w:szCs w:val="24"/>
+      <w:lang w:val="en-GB"/>
+    </w:rPr>
   </w:style>
   <w:style w:type="numbering" w:styleId="NoList" w:default="1">
     <w:name w:val="No List"/>

</xml_diff>